<commit_message>
complate ch6 except for ex6_5_9
</commit_message>
<xml_diff>
--- a/ch06/ch06.docx
+++ b/ch06/ch06.docx
@@ -102,9 +102,9 @@
             <o:lock v:ext="edit" aspectratio="t"/>
           </v:shapetype>
           <v:shape id="_x0000_i1025" type="#_x0000_t75" style="width:28.8pt;height:15pt" o:ole="">
-            <v:imagedata r:id="rId4" o:title=""/>
+            <v:imagedata r:id="rId5" o:title=""/>
           </v:shape>
-          <o:OLEObject Type="Embed" ProgID="Equation.DSMT4" ShapeID="_x0000_i1025" DrawAspect="Content" ObjectID="_1559465758" r:id="rId5"/>
+          <o:OLEObject Type="Embed" ProgID="Equation.DSMT4" ShapeID="_x0000_i1025" DrawAspect="Content" ObjectID="_1559574113" r:id="rId6"/>
         </w:object>
       </w:r>
       <w:r>
@@ -123,9 +123,9 @@
         </w:rPr>
         <w:object w:dxaOrig="420" w:dyaOrig="300">
           <v:shape id="_x0000_i1026" type="#_x0000_t75" style="width:21pt;height:15pt" o:ole="">
-            <v:imagedata r:id="rId6" o:title=""/>
+            <v:imagedata r:id="rId7" o:title=""/>
           </v:shape>
-          <o:OLEObject Type="Embed" ProgID="Equation.DSMT4" ShapeID="_x0000_i1026" DrawAspect="Content" ObjectID="_1559465759" r:id="rId7"/>
+          <o:OLEObject Type="Embed" ProgID="Equation.DSMT4" ShapeID="_x0000_i1026" DrawAspect="Content" ObjectID="_1559574114" r:id="rId8"/>
         </w:object>
       </w:r>
       <w:r>
@@ -223,9 +223,9 @@
         </w:rPr>
         <w:object w:dxaOrig="420" w:dyaOrig="300">
           <v:shape id="_x0000_i1027" type="#_x0000_t75" style="width:21pt;height:15pt" o:ole="">
-            <v:imagedata r:id="rId6" o:title=""/>
+            <v:imagedata r:id="rId7" o:title=""/>
           </v:shape>
-          <o:OLEObject Type="Embed" ProgID="Equation.DSMT4" ShapeID="_x0000_i1027" DrawAspect="Content" ObjectID="_1559465760" r:id="rId8"/>
+          <o:OLEObject Type="Embed" ProgID="Equation.DSMT4" ShapeID="_x0000_i1027" DrawAspect="Content" ObjectID="_1559574115" r:id="rId9"/>
         </w:object>
       </w:r>
       <w:r>
@@ -244,9 +244,9 @@
         </w:rPr>
         <w:object w:dxaOrig="580" w:dyaOrig="300">
           <v:shape id="_x0000_i1028" type="#_x0000_t75" style="width:28.8pt;height:15pt" o:ole="">
-            <v:imagedata r:id="rId4" o:title=""/>
+            <v:imagedata r:id="rId5" o:title=""/>
           </v:shape>
-          <o:OLEObject Type="Embed" ProgID="Equation.DSMT4" ShapeID="_x0000_i1028" DrawAspect="Content" ObjectID="_1559465761" r:id="rId9"/>
+          <o:OLEObject Type="Embed" ProgID="Equation.DSMT4" ShapeID="_x0000_i1028" DrawAspect="Content" ObjectID="_1559574116" r:id="rId10"/>
         </w:object>
       </w:r>
       <w:r>
@@ -281,9 +281,9 @@
         </w:rPr>
         <w:object w:dxaOrig="760" w:dyaOrig="400">
           <v:shape id="_x0000_i1029" type="#_x0000_t75" style="width:37.8pt;height:19.8pt" o:ole="">
-            <v:imagedata r:id="rId10" o:title=""/>
+            <v:imagedata r:id="rId11" o:title=""/>
           </v:shape>
-          <o:OLEObject Type="Embed" ProgID="Equation.DSMT4" ShapeID="_x0000_i1029" DrawAspect="Content" ObjectID="_1559465762" r:id="rId11"/>
+          <o:OLEObject Type="Embed" ProgID="Equation.DSMT4" ShapeID="_x0000_i1029" DrawAspect="Content" ObjectID="_1559574117" r:id="rId12"/>
         </w:object>
       </w:r>
       <w:r>
@@ -832,7 +832,6 @@
     <w:p>
       <w:pPr>
         <w:rPr>
-          <w:rFonts w:hint="eastAsia"/>
           <w:sz w:val="28"/>
           <w:szCs w:val="28"/>
         </w:rPr>
@@ -1074,6 +1073,2004 @@
         </w:rPr>
         <w:t>工作。</w:t>
       </w:r>
+    </w:p>
+    <w:p>
+      <w:pPr>
+        <w:pStyle w:val="2"/>
+      </w:pPr>
+      <w:r>
+        <w:t>6</w:t>
+      </w:r>
+      <w:r>
+        <w:rPr>
+          <w:rFonts w:hint="eastAsia"/>
+        </w:rPr>
+        <w:t>.</w:t>
+      </w:r>
+      <w:r>
+        <w:t>4</w:t>
+      </w:r>
+      <w:r>
+        <w:rPr>
+          <w:rFonts w:hint="eastAsia"/>
+        </w:rPr>
+        <w:t>-</w:t>
+      </w:r>
+      <w:r>
+        <w:t>3</w:t>
+      </w:r>
+    </w:p>
+    <w:p>
+      <w:pPr>
+        <w:rPr>
+          <w:rFonts w:hint="eastAsia"/>
+          <w:sz w:val="28"/>
+          <w:szCs w:val="28"/>
+        </w:rPr>
+      </w:pPr>
+      <w:r>
+        <w:rPr>
+          <w:rFonts w:hint="eastAsia"/>
+          <w:sz w:val="28"/>
+          <w:szCs w:val="28"/>
+        </w:rPr>
+        <w:t>若是升序数组，堆排序时，执行</w:t>
+      </w:r>
+      <w:proofErr w:type="spellStart"/>
+      <w:r>
+        <w:rPr>
+          <w:rFonts w:hint="eastAsia"/>
+          <w:sz w:val="28"/>
+          <w:szCs w:val="28"/>
+        </w:rPr>
+        <w:t>Build</w:t>
+      </w:r>
+      <w:r>
+        <w:rPr>
+          <w:sz w:val="28"/>
+          <w:szCs w:val="28"/>
+        </w:rPr>
+        <w:t>Heap</w:t>
+      </w:r>
+      <w:proofErr w:type="spellEnd"/>
+      <w:r>
+        <w:rPr>
+          <w:rFonts w:hint="eastAsia"/>
+          <w:sz w:val="28"/>
+          <w:szCs w:val="28"/>
+        </w:rPr>
+        <w:t>时执行</w:t>
+      </w:r>
+      <w:r>
+        <w:rPr>
+          <w:rFonts w:hint="eastAsia"/>
+          <w:sz w:val="28"/>
+          <w:szCs w:val="28"/>
+        </w:rPr>
+        <w:t>复杂度为</w:t>
+      </w:r>
+      <w:r>
+        <w:rPr>
+          <w:rFonts w:hint="eastAsia"/>
+          <w:sz w:val="28"/>
+          <w:szCs w:val="28"/>
+        </w:rPr>
+        <w:t>O(</w:t>
+      </w:r>
+      <w:proofErr w:type="spellStart"/>
+      <w:r>
+        <w:rPr>
+          <w:rFonts w:hint="eastAsia"/>
+          <w:sz w:val="28"/>
+          <w:szCs w:val="28"/>
+        </w:rPr>
+        <w:t>nlgn</w:t>
+      </w:r>
+      <w:proofErr w:type="spellEnd"/>
+      <w:r>
+        <w:rPr>
+          <w:rFonts w:hint="eastAsia"/>
+          <w:sz w:val="28"/>
+          <w:szCs w:val="28"/>
+        </w:rPr>
+        <w:t>)</w:t>
+      </w:r>
+      <w:r>
+        <w:rPr>
+          <w:rFonts w:hint="eastAsia"/>
+          <w:sz w:val="28"/>
+          <w:szCs w:val="28"/>
+        </w:rPr>
+        <w:t>，</w:t>
+      </w:r>
+      <w:r>
+        <w:rPr>
+          <w:rFonts w:hint="eastAsia"/>
+          <w:sz w:val="28"/>
+          <w:szCs w:val="28"/>
+        </w:rPr>
+        <w:t>for</w:t>
+      </w:r>
+      <w:r>
+        <w:rPr>
+          <w:rFonts w:hint="eastAsia"/>
+          <w:sz w:val="28"/>
+          <w:szCs w:val="28"/>
+        </w:rPr>
+        <w:t>循环调用</w:t>
+      </w:r>
+      <w:r>
+        <w:rPr>
+          <w:rFonts w:hint="eastAsia"/>
+          <w:sz w:val="28"/>
+          <w:szCs w:val="28"/>
+        </w:rPr>
+        <w:t>n-1</w:t>
+      </w:r>
+      <w:r>
+        <w:rPr>
+          <w:rFonts w:hint="eastAsia"/>
+          <w:sz w:val="28"/>
+          <w:szCs w:val="28"/>
+        </w:rPr>
+        <w:t>次</w:t>
+      </w:r>
+      <w:r>
+        <w:rPr>
+          <w:rFonts w:hint="eastAsia"/>
+          <w:sz w:val="28"/>
+          <w:szCs w:val="28"/>
+        </w:rPr>
+        <w:t>MA</w:t>
+      </w:r>
+      <w:r>
+        <w:rPr>
+          <w:sz w:val="28"/>
+          <w:szCs w:val="28"/>
+        </w:rPr>
+        <w:t>X-</w:t>
+      </w:r>
+      <w:proofErr w:type="spellStart"/>
+      <w:r>
+        <w:rPr>
+          <w:rFonts w:hint="eastAsia"/>
+          <w:sz w:val="28"/>
+          <w:szCs w:val="28"/>
+        </w:rPr>
+        <w:t>HeapIFY</w:t>
+      </w:r>
+      <w:proofErr w:type="spellEnd"/>
+      <w:r>
+        <w:rPr>
+          <w:rFonts w:hint="eastAsia"/>
+          <w:sz w:val="28"/>
+          <w:szCs w:val="28"/>
+        </w:rPr>
+        <w:t>，</w:t>
+      </w:r>
+      <w:r>
+        <w:rPr>
+          <w:rFonts w:hint="eastAsia"/>
+          <w:sz w:val="28"/>
+          <w:szCs w:val="28"/>
+        </w:rPr>
+        <w:t>MAX-</w:t>
+      </w:r>
+      <w:proofErr w:type="spellStart"/>
+      <w:r>
+        <w:rPr>
+          <w:rFonts w:hint="eastAsia"/>
+          <w:sz w:val="28"/>
+          <w:szCs w:val="28"/>
+        </w:rPr>
+        <w:t>HeapIFY</w:t>
+      </w:r>
+      <w:proofErr w:type="spellEnd"/>
+      <w:r>
+        <w:rPr>
+          <w:rFonts w:hint="eastAsia"/>
+          <w:sz w:val="28"/>
+          <w:szCs w:val="28"/>
+        </w:rPr>
+        <w:t>时间复杂度为</w:t>
+      </w:r>
+      <w:r>
+        <w:rPr>
+          <w:rFonts w:hint="eastAsia"/>
+          <w:sz w:val="28"/>
+          <w:szCs w:val="28"/>
+        </w:rPr>
+        <w:t>O(</w:t>
+      </w:r>
+      <w:proofErr w:type="spellStart"/>
+      <w:r>
+        <w:rPr>
+          <w:rFonts w:hint="eastAsia"/>
+          <w:sz w:val="28"/>
+          <w:szCs w:val="28"/>
+        </w:rPr>
+        <w:t>lgn</w:t>
+      </w:r>
+      <w:proofErr w:type="spellEnd"/>
+      <w:r>
+        <w:rPr>
+          <w:rFonts w:hint="eastAsia"/>
+          <w:sz w:val="28"/>
+          <w:szCs w:val="28"/>
+        </w:rPr>
+        <w:t>),</w:t>
+      </w:r>
+      <w:r>
+        <w:rPr>
+          <w:rFonts w:hint="eastAsia"/>
+          <w:sz w:val="28"/>
+          <w:szCs w:val="28"/>
+        </w:rPr>
+        <w:t>故整个过程的时间复杂度为</w:t>
+      </w:r>
+      <w:r>
+        <w:rPr>
+          <w:rFonts w:hint="eastAsia"/>
+          <w:sz w:val="28"/>
+          <w:szCs w:val="28"/>
+        </w:rPr>
+        <w:t>O(</w:t>
+      </w:r>
+      <w:proofErr w:type="spellStart"/>
+      <w:r>
+        <w:rPr>
+          <w:rFonts w:hint="eastAsia"/>
+          <w:sz w:val="28"/>
+          <w:szCs w:val="28"/>
+        </w:rPr>
+        <w:t>nlgn</w:t>
+      </w:r>
+      <w:proofErr w:type="spellEnd"/>
+      <w:r>
+        <w:rPr>
+          <w:rFonts w:hint="eastAsia"/>
+          <w:sz w:val="28"/>
+          <w:szCs w:val="28"/>
+        </w:rPr>
+        <w:t>).</w:t>
+      </w:r>
+    </w:p>
+    <w:p>
+      <w:pPr>
+        <w:rPr>
+          <w:sz w:val="28"/>
+          <w:szCs w:val="28"/>
+        </w:rPr>
+      </w:pPr>
+      <w:r>
+        <w:rPr>
+          <w:rFonts w:hint="eastAsia"/>
+          <w:sz w:val="28"/>
+          <w:szCs w:val="28"/>
+        </w:rPr>
+        <w:t>若为降序数组，</w:t>
+      </w:r>
+      <w:r>
+        <w:rPr>
+          <w:rFonts w:hint="eastAsia"/>
+          <w:sz w:val="28"/>
+          <w:szCs w:val="28"/>
+        </w:rPr>
+        <w:t>执行</w:t>
+      </w:r>
+      <w:proofErr w:type="spellStart"/>
+      <w:r>
+        <w:rPr>
+          <w:rFonts w:hint="eastAsia"/>
+          <w:sz w:val="28"/>
+          <w:szCs w:val="28"/>
+        </w:rPr>
+        <w:t>Build</w:t>
+      </w:r>
+      <w:r>
+        <w:rPr>
+          <w:sz w:val="28"/>
+          <w:szCs w:val="28"/>
+        </w:rPr>
+        <w:t>Heap</w:t>
+      </w:r>
+      <w:proofErr w:type="spellEnd"/>
+      <w:r>
+        <w:rPr>
+          <w:rFonts w:hint="eastAsia"/>
+          <w:sz w:val="28"/>
+          <w:szCs w:val="28"/>
+        </w:rPr>
+        <w:t>时执行</w:t>
+      </w:r>
+      <w:r>
+        <w:rPr>
+          <w:rFonts w:hint="eastAsia"/>
+          <w:sz w:val="28"/>
+          <w:szCs w:val="28"/>
+        </w:rPr>
+        <w:t>复杂度为</w:t>
+      </w:r>
+      <w:r>
+        <w:rPr>
+          <w:rFonts w:hint="eastAsia"/>
+          <w:sz w:val="28"/>
+          <w:szCs w:val="28"/>
+        </w:rPr>
+        <w:t xml:space="preserve">O(n), </w:t>
+      </w:r>
+      <w:r>
+        <w:rPr>
+          <w:rFonts w:hint="eastAsia"/>
+          <w:sz w:val="28"/>
+          <w:szCs w:val="28"/>
+        </w:rPr>
+        <w:t>for</w:t>
+      </w:r>
+      <w:r>
+        <w:rPr>
+          <w:rFonts w:hint="eastAsia"/>
+          <w:sz w:val="28"/>
+          <w:szCs w:val="28"/>
+        </w:rPr>
+        <w:t>循环调用</w:t>
+      </w:r>
+      <w:r>
+        <w:rPr>
+          <w:rFonts w:hint="eastAsia"/>
+          <w:sz w:val="28"/>
+          <w:szCs w:val="28"/>
+        </w:rPr>
+        <w:t>n-1</w:t>
+      </w:r>
+      <w:r>
+        <w:rPr>
+          <w:rFonts w:hint="eastAsia"/>
+          <w:sz w:val="28"/>
+          <w:szCs w:val="28"/>
+        </w:rPr>
+        <w:t>次</w:t>
+      </w:r>
+      <w:r>
+        <w:rPr>
+          <w:rFonts w:hint="eastAsia"/>
+          <w:sz w:val="28"/>
+          <w:szCs w:val="28"/>
+        </w:rPr>
+        <w:t>MA</w:t>
+      </w:r>
+      <w:r>
+        <w:rPr>
+          <w:sz w:val="28"/>
+          <w:szCs w:val="28"/>
+        </w:rPr>
+        <w:t>X-</w:t>
+      </w:r>
+      <w:proofErr w:type="spellStart"/>
+      <w:r>
+        <w:rPr>
+          <w:rFonts w:hint="eastAsia"/>
+          <w:sz w:val="28"/>
+          <w:szCs w:val="28"/>
+        </w:rPr>
+        <w:t>HeapIFY</w:t>
+      </w:r>
+      <w:proofErr w:type="spellEnd"/>
+      <w:r>
+        <w:rPr>
+          <w:rFonts w:hint="eastAsia"/>
+          <w:sz w:val="28"/>
+          <w:szCs w:val="28"/>
+        </w:rPr>
+        <w:t>，</w:t>
+      </w:r>
+      <w:r>
+        <w:rPr>
+          <w:rFonts w:hint="eastAsia"/>
+          <w:sz w:val="28"/>
+          <w:szCs w:val="28"/>
+        </w:rPr>
+        <w:t>MAX-</w:t>
+      </w:r>
+      <w:proofErr w:type="spellStart"/>
+      <w:r>
+        <w:rPr>
+          <w:rFonts w:hint="eastAsia"/>
+          <w:sz w:val="28"/>
+          <w:szCs w:val="28"/>
+        </w:rPr>
+        <w:t>HeapIFY</w:t>
+      </w:r>
+      <w:proofErr w:type="spellEnd"/>
+      <w:r>
+        <w:rPr>
+          <w:rFonts w:hint="eastAsia"/>
+          <w:sz w:val="28"/>
+          <w:szCs w:val="28"/>
+        </w:rPr>
+        <w:t>时间复杂度为</w:t>
+      </w:r>
+      <w:r>
+        <w:rPr>
+          <w:rFonts w:hint="eastAsia"/>
+          <w:sz w:val="28"/>
+          <w:szCs w:val="28"/>
+        </w:rPr>
+        <w:t>O(</w:t>
+      </w:r>
+      <w:proofErr w:type="spellStart"/>
+      <w:r>
+        <w:rPr>
+          <w:rFonts w:hint="eastAsia"/>
+          <w:sz w:val="28"/>
+          <w:szCs w:val="28"/>
+        </w:rPr>
+        <w:t>lgn</w:t>
+      </w:r>
+      <w:proofErr w:type="spellEnd"/>
+      <w:r>
+        <w:rPr>
+          <w:rFonts w:hint="eastAsia"/>
+          <w:sz w:val="28"/>
+          <w:szCs w:val="28"/>
+        </w:rPr>
+        <w:t>),</w:t>
+      </w:r>
+      <w:r>
+        <w:rPr>
+          <w:rFonts w:hint="eastAsia"/>
+          <w:sz w:val="28"/>
+          <w:szCs w:val="28"/>
+        </w:rPr>
+        <w:t>故整个过程的时间复杂度为</w:t>
+      </w:r>
+      <w:r>
+        <w:rPr>
+          <w:rFonts w:hint="eastAsia"/>
+          <w:sz w:val="28"/>
+          <w:szCs w:val="28"/>
+        </w:rPr>
+        <w:t>O(</w:t>
+      </w:r>
+      <w:proofErr w:type="spellStart"/>
+      <w:r>
+        <w:rPr>
+          <w:rFonts w:hint="eastAsia"/>
+          <w:sz w:val="28"/>
+          <w:szCs w:val="28"/>
+        </w:rPr>
+        <w:t>nlgn</w:t>
+      </w:r>
+      <w:proofErr w:type="spellEnd"/>
+      <w:r>
+        <w:rPr>
+          <w:rFonts w:hint="eastAsia"/>
+          <w:sz w:val="28"/>
+          <w:szCs w:val="28"/>
+        </w:rPr>
+        <w:t>).</w:t>
+      </w:r>
+    </w:p>
+    <w:p>
+      <w:pPr>
+        <w:pStyle w:val="2"/>
+      </w:pPr>
+      <w:r>
+        <w:lastRenderedPageBreak/>
+        <w:t>6</w:t>
+      </w:r>
+      <w:r>
+        <w:t>.5-3</w:t>
+      </w:r>
+    </w:p>
+    <w:tbl>
+      <w:tblPr>
+        <w:tblStyle w:val="a4"/>
+        <w:tblW w:w="0" w:type="auto"/>
+        <w:tblLook w:val="04A0" w:firstRow="1" w:lastRow="0" w:firstColumn="1" w:lastColumn="0" w:noHBand="0" w:noVBand="1"/>
+      </w:tblPr>
+      <w:tblGrid>
+        <w:gridCol w:w="8296"/>
+      </w:tblGrid>
+      <w:tr>
+        <w:tc>
+          <w:tcPr>
+            <w:tcW w:w="8296" w:type="dxa"/>
+            <w:tcBorders>
+              <w:top w:val="nil"/>
+              <w:left w:val="nil"/>
+              <w:bottom w:val="nil"/>
+              <w:right w:val="nil"/>
+            </w:tcBorders>
+            <w:shd w:val="clear" w:color="auto" w:fill="D0CECE" w:themeFill="background2" w:themeFillShade="E6"/>
+          </w:tcPr>
+          <w:p>
+            <w:pPr>
+              <w:rPr>
+                <w:sz w:val="28"/>
+                <w:szCs w:val="28"/>
+              </w:rPr>
+            </w:pPr>
+            <w:r>
+              <w:rPr>
+                <w:rFonts w:hint="eastAsia"/>
+                <w:sz w:val="28"/>
+                <w:szCs w:val="28"/>
+              </w:rPr>
+              <w:t>HEAP</w:t>
+            </w:r>
+            <w:r>
+              <w:rPr>
+                <w:sz w:val="28"/>
+                <w:szCs w:val="28"/>
+              </w:rPr>
+              <w:t>-</w:t>
+            </w:r>
+            <w:proofErr w:type="gramStart"/>
+            <w:r>
+              <w:rPr>
+                <w:sz w:val="28"/>
+                <w:szCs w:val="28"/>
+              </w:rPr>
+              <w:t>MINIMU(</w:t>
+            </w:r>
+            <w:proofErr w:type="gramEnd"/>
+            <w:r>
+              <w:rPr>
+                <w:sz w:val="28"/>
+                <w:szCs w:val="28"/>
+              </w:rPr>
+              <w:t xml:space="preserve">A, </w:t>
+            </w:r>
+            <w:proofErr w:type="spellStart"/>
+            <w:r>
+              <w:rPr>
+                <w:rFonts w:hint="eastAsia"/>
+                <w:sz w:val="28"/>
+                <w:szCs w:val="28"/>
+              </w:rPr>
+              <w:t>i</w:t>
+            </w:r>
+            <w:proofErr w:type="spellEnd"/>
+            <w:r>
+              <w:rPr>
+                <w:rFonts w:hint="eastAsia"/>
+                <w:sz w:val="28"/>
+                <w:szCs w:val="28"/>
+              </w:rPr>
+              <w:t>)</w:t>
+            </w:r>
+            <w:r>
+              <w:rPr>
+                <w:sz w:val="28"/>
+                <w:szCs w:val="28"/>
+              </w:rPr>
+              <w:t>{</w:t>
+            </w:r>
+          </w:p>
+          <w:p>
+            <w:pPr>
+              <w:ind w:firstLineChars="200" w:firstLine="560"/>
+              <w:rPr>
+                <w:sz w:val="28"/>
+                <w:szCs w:val="28"/>
+              </w:rPr>
+            </w:pPr>
+            <w:r>
+              <w:rPr>
+                <w:sz w:val="28"/>
+                <w:szCs w:val="28"/>
+              </w:rPr>
+              <w:t>return A[</w:t>
+            </w:r>
+            <w:proofErr w:type="spellStart"/>
+            <w:r>
+              <w:rPr>
+                <w:sz w:val="28"/>
+                <w:szCs w:val="28"/>
+              </w:rPr>
+              <w:t>i</w:t>
+            </w:r>
+            <w:proofErr w:type="spellEnd"/>
+            <w:r>
+              <w:rPr>
+                <w:sz w:val="28"/>
+                <w:szCs w:val="28"/>
+              </w:rPr>
+              <w:t>];</w:t>
+            </w:r>
+          </w:p>
+          <w:p>
+            <w:pPr>
+              <w:rPr>
+                <w:sz w:val="28"/>
+                <w:szCs w:val="28"/>
+              </w:rPr>
+            </w:pPr>
+            <w:r>
+              <w:rPr>
+                <w:sz w:val="28"/>
+                <w:szCs w:val="28"/>
+              </w:rPr>
+              <w:t>}</w:t>
+            </w:r>
+          </w:p>
+          <w:p>
+            <w:pPr>
+              <w:rPr>
+                <w:sz w:val="28"/>
+                <w:szCs w:val="28"/>
+              </w:rPr>
+            </w:pPr>
+            <w:r>
+              <w:rPr>
+                <w:sz w:val="28"/>
+                <w:szCs w:val="28"/>
+              </w:rPr>
+              <w:t>HEAP-EXTRACT-MIN(A</w:t>
+            </w:r>
+            <w:proofErr w:type="gramStart"/>
+            <w:r>
+              <w:rPr>
+                <w:sz w:val="28"/>
+                <w:szCs w:val="28"/>
+              </w:rPr>
+              <w:t>)</w:t>
+            </w:r>
+            <w:r>
+              <w:rPr>
+                <w:sz w:val="28"/>
+                <w:szCs w:val="28"/>
+              </w:rPr>
+              <w:t>{</w:t>
+            </w:r>
+            <w:proofErr w:type="gramEnd"/>
+          </w:p>
+          <w:p>
+            <w:pPr>
+              <w:ind w:firstLineChars="200" w:firstLine="560"/>
+              <w:rPr>
+                <w:sz w:val="28"/>
+                <w:szCs w:val="28"/>
+              </w:rPr>
+            </w:pPr>
+            <w:r>
+              <w:rPr>
+                <w:sz w:val="28"/>
+                <w:szCs w:val="28"/>
+              </w:rPr>
+              <w:t>If (</w:t>
+            </w:r>
+            <w:proofErr w:type="spellStart"/>
+            <w:proofErr w:type="gramStart"/>
+            <w:r>
+              <w:rPr>
+                <w:sz w:val="28"/>
+                <w:szCs w:val="28"/>
+              </w:rPr>
+              <w:t>A.heapsize</w:t>
+            </w:r>
+            <w:proofErr w:type="spellEnd"/>
+            <w:proofErr w:type="gramEnd"/>
+            <w:r>
+              <w:rPr>
+                <w:sz w:val="28"/>
+                <w:szCs w:val="28"/>
+              </w:rPr>
+              <w:t xml:space="preserve"> &lt; 1)</w:t>
+            </w:r>
+          </w:p>
+          <w:p>
+            <w:pPr>
+              <w:rPr>
+                <w:sz w:val="28"/>
+                <w:szCs w:val="28"/>
+              </w:rPr>
+            </w:pPr>
+            <w:r>
+              <w:rPr>
+                <w:sz w:val="28"/>
+                <w:szCs w:val="28"/>
+              </w:rPr>
+              <w:t xml:space="preserve">    </w:t>
+            </w:r>
+            <w:r>
+              <w:rPr>
+                <w:sz w:val="28"/>
+                <w:szCs w:val="28"/>
+              </w:rPr>
+              <w:t xml:space="preserve">    </w:t>
+            </w:r>
+            <w:proofErr w:type="spellStart"/>
+            <w:proofErr w:type="gramStart"/>
+            <w:r>
+              <w:rPr>
+                <w:sz w:val="28"/>
+                <w:szCs w:val="28"/>
+              </w:rPr>
+              <w:t>error”heap</w:t>
+            </w:r>
+            <w:proofErr w:type="spellEnd"/>
+            <w:proofErr w:type="gramEnd"/>
+            <w:r>
+              <w:rPr>
+                <w:sz w:val="28"/>
+                <w:szCs w:val="28"/>
+              </w:rPr>
+              <w:t xml:space="preserve"> underflow”</w:t>
+            </w:r>
+          </w:p>
+          <w:p>
+            <w:pPr>
+              <w:ind w:firstLineChars="200" w:firstLine="560"/>
+              <w:rPr>
+                <w:sz w:val="28"/>
+                <w:szCs w:val="28"/>
+              </w:rPr>
+            </w:pPr>
+            <w:r>
+              <w:rPr>
+                <w:sz w:val="28"/>
+                <w:szCs w:val="28"/>
+              </w:rPr>
+              <w:t xml:space="preserve">min = </w:t>
+            </w:r>
+            <w:proofErr w:type="gramStart"/>
+            <w:r>
+              <w:rPr>
+                <w:sz w:val="28"/>
+                <w:szCs w:val="28"/>
+              </w:rPr>
+              <w:t>A[</w:t>
+            </w:r>
+            <w:proofErr w:type="gramEnd"/>
+            <w:r>
+              <w:rPr>
+                <w:sz w:val="28"/>
+                <w:szCs w:val="28"/>
+              </w:rPr>
+              <w:t>1]</w:t>
+            </w:r>
+          </w:p>
+          <w:p>
+            <w:pPr>
+              <w:ind w:firstLineChars="200" w:firstLine="560"/>
+              <w:rPr>
+                <w:sz w:val="28"/>
+                <w:szCs w:val="28"/>
+              </w:rPr>
+            </w:pPr>
+            <w:proofErr w:type="gramStart"/>
+            <w:r>
+              <w:rPr>
+                <w:sz w:val="28"/>
+                <w:szCs w:val="28"/>
+              </w:rPr>
+              <w:t>A[</w:t>
+            </w:r>
+            <w:proofErr w:type="gramEnd"/>
+            <w:r>
+              <w:rPr>
+                <w:sz w:val="28"/>
+                <w:szCs w:val="28"/>
+              </w:rPr>
+              <w:t>1] = A[</w:t>
+            </w:r>
+            <w:proofErr w:type="spellStart"/>
+            <w:r>
+              <w:rPr>
+                <w:sz w:val="28"/>
+                <w:szCs w:val="28"/>
+              </w:rPr>
+              <w:t>A.heapsize</w:t>
+            </w:r>
+            <w:proofErr w:type="spellEnd"/>
+            <w:r>
+              <w:rPr>
+                <w:sz w:val="28"/>
+                <w:szCs w:val="28"/>
+              </w:rPr>
+              <w:t>]</w:t>
+            </w:r>
+          </w:p>
+          <w:p>
+            <w:pPr>
+              <w:ind w:firstLineChars="200" w:firstLine="560"/>
+              <w:rPr>
+                <w:sz w:val="28"/>
+                <w:szCs w:val="28"/>
+              </w:rPr>
+            </w:pPr>
+            <w:proofErr w:type="spellStart"/>
+            <w:proofErr w:type="gramStart"/>
+            <w:r>
+              <w:rPr>
+                <w:sz w:val="28"/>
+                <w:szCs w:val="28"/>
+              </w:rPr>
+              <w:t>A.heapsize</w:t>
+            </w:r>
+            <w:proofErr w:type="spellEnd"/>
+            <w:proofErr w:type="gramEnd"/>
+            <w:r>
+              <w:rPr>
+                <w:sz w:val="28"/>
+                <w:szCs w:val="28"/>
+              </w:rPr>
+              <w:t xml:space="preserve"> -= 1</w:t>
+            </w:r>
+          </w:p>
+          <w:p>
+            <w:pPr>
+              <w:ind w:firstLineChars="200" w:firstLine="560"/>
+              <w:rPr>
+                <w:sz w:val="28"/>
+                <w:szCs w:val="28"/>
+              </w:rPr>
+            </w:pPr>
+            <w:proofErr w:type="gramStart"/>
+            <w:r>
+              <w:rPr>
+                <w:sz w:val="28"/>
+                <w:szCs w:val="28"/>
+              </w:rPr>
+              <w:t>MINHEAPIFY(</w:t>
+            </w:r>
+            <w:proofErr w:type="gramEnd"/>
+            <w:r>
+              <w:rPr>
+                <w:sz w:val="28"/>
+                <w:szCs w:val="28"/>
+              </w:rPr>
+              <w:t>A, 1)</w:t>
+            </w:r>
+          </w:p>
+          <w:p>
+            <w:pPr>
+              <w:ind w:firstLineChars="200" w:firstLine="560"/>
+              <w:rPr>
+                <w:sz w:val="28"/>
+                <w:szCs w:val="28"/>
+              </w:rPr>
+            </w:pPr>
+            <w:r>
+              <w:rPr>
+                <w:sz w:val="28"/>
+                <w:szCs w:val="28"/>
+              </w:rPr>
+              <w:t>return min</w:t>
+            </w:r>
+          </w:p>
+          <w:p>
+            <w:pPr>
+              <w:rPr>
+                <w:sz w:val="28"/>
+                <w:szCs w:val="28"/>
+              </w:rPr>
+            </w:pPr>
+            <w:r>
+              <w:rPr>
+                <w:sz w:val="28"/>
+                <w:szCs w:val="28"/>
+              </w:rPr>
+              <w:t>}</w:t>
+            </w:r>
+          </w:p>
+          <w:p>
+            <w:pPr>
+              <w:rPr>
+                <w:sz w:val="28"/>
+                <w:szCs w:val="28"/>
+              </w:rPr>
+            </w:pPr>
+            <w:r>
+              <w:rPr>
+                <w:sz w:val="28"/>
+                <w:szCs w:val="28"/>
+              </w:rPr>
+              <w:t>HEAP-DECRESE-</w:t>
+            </w:r>
+            <w:proofErr w:type="gramStart"/>
+            <w:r>
+              <w:rPr>
+                <w:sz w:val="28"/>
+                <w:szCs w:val="28"/>
+              </w:rPr>
+              <w:t>KEY(</w:t>
+            </w:r>
+            <w:proofErr w:type="gramEnd"/>
+            <w:r>
+              <w:rPr>
+                <w:sz w:val="28"/>
+                <w:szCs w:val="28"/>
+              </w:rPr>
+              <w:t xml:space="preserve">A, </w:t>
+            </w:r>
+            <w:proofErr w:type="spellStart"/>
+            <w:r>
+              <w:rPr>
+                <w:sz w:val="28"/>
+                <w:szCs w:val="28"/>
+              </w:rPr>
+              <w:t>i</w:t>
+            </w:r>
+            <w:proofErr w:type="spellEnd"/>
+            <w:r>
+              <w:rPr>
+                <w:sz w:val="28"/>
+                <w:szCs w:val="28"/>
+              </w:rPr>
+              <w:t>, key)</w:t>
+            </w:r>
+            <w:r>
+              <w:rPr>
+                <w:sz w:val="28"/>
+                <w:szCs w:val="28"/>
+              </w:rPr>
+              <w:t>{</w:t>
+            </w:r>
+          </w:p>
+          <w:p>
+            <w:pPr>
+              <w:ind w:firstLineChars="200" w:firstLine="560"/>
+              <w:rPr>
+                <w:sz w:val="28"/>
+                <w:szCs w:val="28"/>
+              </w:rPr>
+            </w:pPr>
+            <w:r>
+              <w:rPr>
+                <w:sz w:val="28"/>
+                <w:szCs w:val="28"/>
+              </w:rPr>
+              <w:t>If key &gt; A[</w:t>
+            </w:r>
+            <w:proofErr w:type="spellStart"/>
+            <w:r>
+              <w:rPr>
+                <w:sz w:val="28"/>
+                <w:szCs w:val="28"/>
+              </w:rPr>
+              <w:t>i</w:t>
+            </w:r>
+            <w:proofErr w:type="spellEnd"/>
+            <w:r>
+              <w:rPr>
+                <w:sz w:val="28"/>
+                <w:szCs w:val="28"/>
+              </w:rPr>
+              <w:t>]</w:t>
+            </w:r>
+          </w:p>
+          <w:p>
+            <w:pPr>
+              <w:rPr>
+                <w:sz w:val="28"/>
+                <w:szCs w:val="28"/>
+              </w:rPr>
+            </w:pPr>
+            <w:r>
+              <w:rPr>
+                <w:sz w:val="28"/>
+                <w:szCs w:val="28"/>
+              </w:rPr>
+              <w:t xml:space="preserve">    </w:t>
+            </w:r>
+            <w:r>
+              <w:rPr>
+                <w:sz w:val="28"/>
+                <w:szCs w:val="28"/>
+              </w:rPr>
+              <w:t xml:space="preserve">    </w:t>
+            </w:r>
+            <w:r>
+              <w:rPr>
+                <w:sz w:val="28"/>
+                <w:szCs w:val="28"/>
+              </w:rPr>
+              <w:t>error “new key is greater than current key”</w:t>
+            </w:r>
+          </w:p>
+          <w:p>
+            <w:pPr>
+              <w:ind w:firstLineChars="200" w:firstLine="560"/>
+              <w:rPr>
+                <w:sz w:val="28"/>
+                <w:szCs w:val="28"/>
+              </w:rPr>
+            </w:pPr>
+            <w:r>
+              <w:rPr>
+                <w:sz w:val="28"/>
+                <w:szCs w:val="28"/>
+              </w:rPr>
+              <w:t>A[</w:t>
+            </w:r>
+            <w:proofErr w:type="spellStart"/>
+            <w:r>
+              <w:rPr>
+                <w:sz w:val="28"/>
+                <w:szCs w:val="28"/>
+              </w:rPr>
+              <w:t>i</w:t>
+            </w:r>
+            <w:proofErr w:type="spellEnd"/>
+            <w:r>
+              <w:rPr>
+                <w:sz w:val="28"/>
+                <w:szCs w:val="28"/>
+              </w:rPr>
+              <w:t>] = key</w:t>
+            </w:r>
+          </w:p>
+          <w:p>
+            <w:pPr>
+              <w:ind w:firstLineChars="200" w:firstLine="560"/>
+              <w:rPr>
+                <w:sz w:val="28"/>
+                <w:szCs w:val="28"/>
+              </w:rPr>
+            </w:pPr>
+            <w:r>
+              <w:rPr>
+                <w:sz w:val="28"/>
+                <w:szCs w:val="28"/>
+              </w:rPr>
+              <w:t xml:space="preserve">while </w:t>
+            </w:r>
+            <w:proofErr w:type="spellStart"/>
+            <w:r>
+              <w:rPr>
+                <w:sz w:val="28"/>
+                <w:szCs w:val="28"/>
+              </w:rPr>
+              <w:t>i</w:t>
+            </w:r>
+            <w:proofErr w:type="spellEnd"/>
+            <w:r>
+              <w:rPr>
+                <w:sz w:val="28"/>
+                <w:szCs w:val="28"/>
+              </w:rPr>
+              <w:t xml:space="preserve"> &gt; 1 and A[PARENT(</w:t>
+            </w:r>
+            <w:proofErr w:type="spellStart"/>
+            <w:r>
+              <w:rPr>
+                <w:sz w:val="28"/>
+                <w:szCs w:val="28"/>
+              </w:rPr>
+              <w:t>i</w:t>
+            </w:r>
+            <w:proofErr w:type="spellEnd"/>
+            <w:r>
+              <w:rPr>
+                <w:sz w:val="28"/>
+                <w:szCs w:val="28"/>
+              </w:rPr>
+              <w:t>)] &gt; A[</w:t>
+            </w:r>
+            <w:proofErr w:type="spellStart"/>
+            <w:r>
+              <w:rPr>
+                <w:sz w:val="28"/>
+                <w:szCs w:val="28"/>
+              </w:rPr>
+              <w:t>i</w:t>
+            </w:r>
+            <w:proofErr w:type="spellEnd"/>
+            <w:r>
+              <w:rPr>
+                <w:sz w:val="28"/>
+                <w:szCs w:val="28"/>
+              </w:rPr>
+              <w:t>]</w:t>
+            </w:r>
+          </w:p>
+          <w:p>
+            <w:pPr>
+              <w:rPr>
+                <w:sz w:val="28"/>
+                <w:szCs w:val="28"/>
+              </w:rPr>
+            </w:pPr>
+            <w:r>
+              <w:rPr>
+                <w:sz w:val="28"/>
+                <w:szCs w:val="28"/>
+              </w:rPr>
+              <w:t xml:space="preserve">   </w:t>
+            </w:r>
+            <w:r>
+              <w:rPr>
+                <w:sz w:val="28"/>
+                <w:szCs w:val="28"/>
+              </w:rPr>
+              <w:t xml:space="preserve">   </w:t>
+            </w:r>
+            <w:r>
+              <w:rPr>
+                <w:sz w:val="28"/>
+                <w:szCs w:val="28"/>
+              </w:rPr>
+              <w:t xml:space="preserve"> </w:t>
+            </w:r>
+            <w:r>
+              <w:rPr>
+                <w:sz w:val="28"/>
+                <w:szCs w:val="28"/>
+              </w:rPr>
+              <w:t xml:space="preserve"> </w:t>
+            </w:r>
+            <w:r>
+              <w:rPr>
+                <w:sz w:val="28"/>
+                <w:szCs w:val="28"/>
+              </w:rPr>
+              <w:t>swap(A[</w:t>
+            </w:r>
+            <w:proofErr w:type="spellStart"/>
+            <w:r>
+              <w:rPr>
+                <w:sz w:val="28"/>
+                <w:szCs w:val="28"/>
+              </w:rPr>
+              <w:t>i</w:t>
+            </w:r>
+            <w:proofErr w:type="spellEnd"/>
+            <w:r>
+              <w:rPr>
+                <w:sz w:val="28"/>
+                <w:szCs w:val="28"/>
+              </w:rPr>
+              <w:t>], A[PARENT(</w:t>
+            </w:r>
+            <w:proofErr w:type="spellStart"/>
+            <w:r>
+              <w:rPr>
+                <w:sz w:val="28"/>
+                <w:szCs w:val="28"/>
+              </w:rPr>
+              <w:t>i</w:t>
+            </w:r>
+            <w:proofErr w:type="spellEnd"/>
+            <w:r>
+              <w:rPr>
+                <w:sz w:val="28"/>
+                <w:szCs w:val="28"/>
+              </w:rPr>
+              <w:t>)]</w:t>
+            </w:r>
+          </w:p>
+          <w:p>
+            <w:pPr>
+              <w:rPr>
+                <w:sz w:val="28"/>
+                <w:szCs w:val="28"/>
+              </w:rPr>
+            </w:pPr>
+            <w:r>
+              <w:rPr>
+                <w:sz w:val="28"/>
+                <w:szCs w:val="28"/>
+              </w:rPr>
+              <w:t xml:space="preserve">    </w:t>
+            </w:r>
+            <w:r>
+              <w:rPr>
+                <w:sz w:val="28"/>
+                <w:szCs w:val="28"/>
+              </w:rPr>
+              <w:t xml:space="preserve">    </w:t>
+            </w:r>
+            <w:proofErr w:type="spellStart"/>
+            <w:r>
+              <w:rPr>
+                <w:sz w:val="28"/>
+                <w:szCs w:val="28"/>
+              </w:rPr>
+              <w:t>i</w:t>
+            </w:r>
+            <w:proofErr w:type="spellEnd"/>
+            <w:r>
+              <w:rPr>
+                <w:sz w:val="28"/>
+                <w:szCs w:val="28"/>
+              </w:rPr>
+              <w:t xml:space="preserve"> = PARENT(</w:t>
+            </w:r>
+            <w:proofErr w:type="spellStart"/>
+            <w:r>
+              <w:rPr>
+                <w:sz w:val="28"/>
+                <w:szCs w:val="28"/>
+              </w:rPr>
+              <w:t>i</w:t>
+            </w:r>
+            <w:proofErr w:type="spellEnd"/>
+            <w:r>
+              <w:rPr>
+                <w:sz w:val="28"/>
+                <w:szCs w:val="28"/>
+              </w:rPr>
+              <w:t>)</w:t>
+            </w:r>
+          </w:p>
+          <w:p>
+            <w:pPr>
+              <w:rPr>
+                <w:rFonts w:hint="eastAsia"/>
+                <w:sz w:val="28"/>
+                <w:szCs w:val="28"/>
+              </w:rPr>
+            </w:pPr>
+            <w:r>
+              <w:rPr>
+                <w:rFonts w:hint="eastAsia"/>
+                <w:sz w:val="28"/>
+                <w:szCs w:val="28"/>
+              </w:rPr>
+              <w:t>}</w:t>
+            </w:r>
+          </w:p>
+        </w:tc>
+      </w:tr>
+    </w:tbl>
+    <w:p>
+      <w:pPr>
+        <w:pStyle w:val="2"/>
+      </w:pPr>
+      <w:r>
+        <w:rPr>
+          <w:rFonts w:hint="eastAsia"/>
+        </w:rPr>
+        <w:lastRenderedPageBreak/>
+        <w:t>6.5-4</w:t>
+      </w:r>
+    </w:p>
+    <w:p>
+      <w:pPr>
+        <w:rPr>
+          <w:sz w:val="28"/>
+          <w:szCs w:val="28"/>
+        </w:rPr>
+      </w:pPr>
+      <w:r>
+        <w:rPr>
+          <w:rFonts w:hint="eastAsia"/>
+          <w:sz w:val="28"/>
+          <w:szCs w:val="28"/>
+        </w:rPr>
+        <w:t>MAX-HEAP-INSERT</w:t>
+      </w:r>
+      <w:r>
+        <w:rPr>
+          <w:rFonts w:hint="eastAsia"/>
+          <w:sz w:val="28"/>
+          <w:szCs w:val="28"/>
+        </w:rPr>
+        <w:t>先把关键字设为</w:t>
+      </w:r>
+      <w:r>
+        <w:rPr>
+          <w:sz w:val="28"/>
+          <w:szCs w:val="28"/>
+        </w:rPr>
+        <w:object w:dxaOrig="380" w:dyaOrig="200">
+          <v:shape id="_x0000_i1033" type="#_x0000_t75" style="width:19.2pt;height:10.2pt" o:ole="">
+            <v:imagedata r:id="rId13" o:title=""/>
+          </v:shape>
+          <o:OLEObject Type="Embed" ProgID="Equation.DSMT4" ShapeID="_x0000_i1033" DrawAspect="Content" ObjectID="_1559574118" r:id="rId14"/>
+        </w:object>
+      </w:r>
+      <w:r>
+        <w:rPr>
+          <w:sz w:val="28"/>
+          <w:szCs w:val="28"/>
+        </w:rPr>
+        <w:t>,</w:t>
+      </w:r>
+      <w:r>
+        <w:rPr>
+          <w:rFonts w:hint="eastAsia"/>
+          <w:sz w:val="28"/>
+          <w:szCs w:val="28"/>
+        </w:rPr>
+        <w:t>即在堆中有一个比任何元素都小的元素，从而保证了插入的元素能顺利插入，若是没有这一步，则有可能会出现插入的元素比堆中的元素都小，</w:t>
+      </w:r>
+      <w:r>
+        <w:rPr>
+          <w:rFonts w:hint="eastAsia"/>
+          <w:sz w:val="28"/>
+          <w:szCs w:val="28"/>
+        </w:rPr>
+        <w:t>这样</w:t>
+      </w:r>
+      <w:r>
+        <w:rPr>
+          <w:rFonts w:hint="eastAsia"/>
+          <w:sz w:val="28"/>
+          <w:szCs w:val="28"/>
+        </w:rPr>
+        <w:t>HEAP-INCREASE-KEY</w:t>
+      </w:r>
+      <w:r>
+        <w:rPr>
+          <w:rFonts w:hint="eastAsia"/>
+          <w:sz w:val="28"/>
+          <w:szCs w:val="28"/>
+        </w:rPr>
+        <w:t>就执行不了，从而插入失败。</w:t>
+      </w:r>
+    </w:p>
+    <w:p>
+      <w:pPr>
+        <w:pStyle w:val="2"/>
+      </w:pPr>
+      <w:r>
+        <w:rPr>
+          <w:rFonts w:hint="eastAsia"/>
+        </w:rPr>
+        <w:t>6.</w:t>
+      </w:r>
+      <w:r>
+        <w:t>5</w:t>
+      </w:r>
+      <w:r>
+        <w:rPr>
+          <w:rFonts w:hint="eastAsia"/>
+        </w:rPr>
+        <w:t>-</w:t>
+      </w:r>
+      <w:r>
+        <w:t>6</w:t>
+      </w:r>
+    </w:p>
+    <w:p>
+      <w:pPr>
+        <w:rPr>
+          <w:sz w:val="28"/>
+          <w:szCs w:val="28"/>
+        </w:rPr>
+      </w:pPr>
+      <w:r>
+        <w:rPr>
+          <w:rFonts w:hint="eastAsia"/>
+          <w:sz w:val="28"/>
+          <w:szCs w:val="28"/>
+        </w:rPr>
+        <w:t>从第三行开始：</w:t>
+      </w:r>
+    </w:p>
+    <w:tbl>
+      <w:tblPr>
+        <w:tblStyle w:val="a4"/>
+        <w:tblW w:w="0" w:type="auto"/>
+        <w:tblLook w:val="04A0" w:firstRow="1" w:lastRow="0" w:firstColumn="1" w:lastColumn="0" w:noHBand="0" w:noVBand="1"/>
+      </w:tblPr>
+      <w:tblGrid>
+        <w:gridCol w:w="8296"/>
+      </w:tblGrid>
+      <w:tr>
+        <w:tc>
+          <w:tcPr>
+            <w:tcW w:w="8296" w:type="dxa"/>
+            <w:tcBorders>
+              <w:top w:val="nil"/>
+              <w:left w:val="nil"/>
+              <w:bottom w:val="nil"/>
+              <w:right w:val="nil"/>
+            </w:tcBorders>
+            <w:shd w:val="clear" w:color="auto" w:fill="D0CECE" w:themeFill="background2" w:themeFillShade="E6"/>
+          </w:tcPr>
+          <w:p>
+            <w:pPr>
+              <w:ind w:firstLineChars="200" w:firstLine="560"/>
+              <w:rPr>
+                <w:sz w:val="28"/>
+                <w:szCs w:val="28"/>
+              </w:rPr>
+            </w:pPr>
+            <w:r>
+              <w:rPr>
+                <w:sz w:val="28"/>
+                <w:szCs w:val="28"/>
+              </w:rPr>
+              <w:t xml:space="preserve">while </w:t>
+            </w:r>
+            <w:proofErr w:type="spellStart"/>
+            <w:r>
+              <w:rPr>
+                <w:sz w:val="28"/>
+                <w:szCs w:val="28"/>
+              </w:rPr>
+              <w:t>i</w:t>
+            </w:r>
+            <w:proofErr w:type="spellEnd"/>
+            <w:r>
+              <w:rPr>
+                <w:sz w:val="28"/>
+                <w:szCs w:val="28"/>
+              </w:rPr>
+              <w:t xml:space="preserve"> &gt; 1 and A[PARENT(</w:t>
+            </w:r>
+            <w:proofErr w:type="spellStart"/>
+            <w:r>
+              <w:rPr>
+                <w:sz w:val="28"/>
+                <w:szCs w:val="28"/>
+              </w:rPr>
+              <w:t>i</w:t>
+            </w:r>
+            <w:proofErr w:type="spellEnd"/>
+            <w:r>
+              <w:rPr>
+                <w:sz w:val="28"/>
+                <w:szCs w:val="28"/>
+              </w:rPr>
+              <w:t>)] &gt; A[</w:t>
+            </w:r>
+            <w:proofErr w:type="spellStart"/>
+            <w:r>
+              <w:rPr>
+                <w:sz w:val="28"/>
+                <w:szCs w:val="28"/>
+              </w:rPr>
+              <w:t>i</w:t>
+            </w:r>
+            <w:proofErr w:type="spellEnd"/>
+            <w:r>
+              <w:rPr>
+                <w:sz w:val="28"/>
+                <w:szCs w:val="28"/>
+              </w:rPr>
+              <w:t>]</w:t>
+            </w:r>
+          </w:p>
+          <w:p>
+            <w:pPr>
+              <w:rPr>
+                <w:sz w:val="28"/>
+                <w:szCs w:val="28"/>
+              </w:rPr>
+            </w:pPr>
+            <w:r>
+              <w:rPr>
+                <w:sz w:val="28"/>
+                <w:szCs w:val="28"/>
+              </w:rPr>
+              <w:t xml:space="preserve">   </w:t>
+            </w:r>
+            <w:r>
+              <w:rPr>
+                <w:sz w:val="28"/>
+                <w:szCs w:val="28"/>
+              </w:rPr>
+              <w:t xml:space="preserve">   </w:t>
+            </w:r>
+            <w:r>
+              <w:rPr>
+                <w:sz w:val="28"/>
+                <w:szCs w:val="28"/>
+              </w:rPr>
+              <w:t xml:space="preserve"> </w:t>
+            </w:r>
+            <w:r>
+              <w:rPr>
+                <w:sz w:val="28"/>
+                <w:szCs w:val="28"/>
+              </w:rPr>
+              <w:t xml:space="preserve"> A[</w:t>
+            </w:r>
+            <w:proofErr w:type="spellStart"/>
+            <w:r>
+              <w:rPr>
+                <w:sz w:val="28"/>
+                <w:szCs w:val="28"/>
+              </w:rPr>
+              <w:t>i</w:t>
+            </w:r>
+            <w:proofErr w:type="spellEnd"/>
+            <w:r>
+              <w:rPr>
+                <w:sz w:val="28"/>
+                <w:szCs w:val="28"/>
+              </w:rPr>
+              <w:t>] = A[PARENT(</w:t>
+            </w:r>
+            <w:proofErr w:type="spellStart"/>
+            <w:r>
+              <w:rPr>
+                <w:sz w:val="28"/>
+                <w:szCs w:val="28"/>
+              </w:rPr>
+              <w:t>i</w:t>
+            </w:r>
+            <w:proofErr w:type="spellEnd"/>
+            <w:r>
+              <w:rPr>
+                <w:sz w:val="28"/>
+                <w:szCs w:val="28"/>
+              </w:rPr>
+              <w:t>)]</w:t>
+            </w:r>
+          </w:p>
+          <w:p>
+            <w:pPr>
+              <w:rPr>
+                <w:sz w:val="28"/>
+                <w:szCs w:val="28"/>
+              </w:rPr>
+            </w:pPr>
+            <w:r>
+              <w:rPr>
+                <w:sz w:val="28"/>
+                <w:szCs w:val="28"/>
+              </w:rPr>
+              <w:t xml:space="preserve">    </w:t>
+            </w:r>
+            <w:r>
+              <w:rPr>
+                <w:sz w:val="28"/>
+                <w:szCs w:val="28"/>
+              </w:rPr>
+              <w:t xml:space="preserve">    </w:t>
+            </w:r>
+            <w:proofErr w:type="spellStart"/>
+            <w:r>
+              <w:rPr>
+                <w:sz w:val="28"/>
+                <w:szCs w:val="28"/>
+              </w:rPr>
+              <w:t>i</w:t>
+            </w:r>
+            <w:proofErr w:type="spellEnd"/>
+            <w:r>
+              <w:rPr>
+                <w:sz w:val="28"/>
+                <w:szCs w:val="28"/>
+              </w:rPr>
+              <w:t xml:space="preserve"> = PARENT(</w:t>
+            </w:r>
+            <w:proofErr w:type="spellStart"/>
+            <w:r>
+              <w:rPr>
+                <w:sz w:val="28"/>
+                <w:szCs w:val="28"/>
+              </w:rPr>
+              <w:t>i</w:t>
+            </w:r>
+            <w:proofErr w:type="spellEnd"/>
+            <w:r>
+              <w:rPr>
+                <w:sz w:val="28"/>
+                <w:szCs w:val="28"/>
+              </w:rPr>
+              <w:t>)</w:t>
+            </w:r>
+          </w:p>
+          <w:p>
+            <w:pPr>
+              <w:rPr>
+                <w:rFonts w:hint="eastAsia"/>
+                <w:sz w:val="28"/>
+                <w:szCs w:val="28"/>
+              </w:rPr>
+            </w:pPr>
+            <w:r>
+              <w:rPr>
+                <w:sz w:val="28"/>
+                <w:szCs w:val="28"/>
+              </w:rPr>
+              <w:t xml:space="preserve">    A[</w:t>
+            </w:r>
+            <w:proofErr w:type="spellStart"/>
+            <w:r>
+              <w:rPr>
+                <w:sz w:val="28"/>
+                <w:szCs w:val="28"/>
+              </w:rPr>
+              <w:t>i</w:t>
+            </w:r>
+            <w:proofErr w:type="spellEnd"/>
+            <w:r>
+              <w:rPr>
+                <w:sz w:val="28"/>
+                <w:szCs w:val="28"/>
+              </w:rPr>
+              <w:t>] = key</w:t>
+            </w:r>
+          </w:p>
+        </w:tc>
+      </w:tr>
+    </w:tbl>
+    <w:p>
+      <w:pPr>
+        <w:pStyle w:val="2"/>
+      </w:pPr>
+      <w:r>
+        <w:t>6</w:t>
+      </w:r>
+      <w:r>
+        <w:rPr>
+          <w:rFonts w:hint="eastAsia"/>
+        </w:rPr>
+        <w:t>.</w:t>
+      </w:r>
+      <w:r>
+        <w:t>5</w:t>
+      </w:r>
+      <w:r>
+        <w:rPr>
+          <w:rFonts w:hint="eastAsia"/>
+        </w:rPr>
+        <w:t>-</w:t>
+      </w:r>
+      <w:r>
+        <w:t>7</w:t>
+      </w:r>
+    </w:p>
+    <w:p>
+      <w:pPr>
+        <w:rPr>
+          <w:sz w:val="28"/>
+          <w:szCs w:val="28"/>
+        </w:rPr>
+      </w:pPr>
+      <w:r>
+        <w:rPr>
+          <w:rFonts w:hint="eastAsia"/>
+          <w:sz w:val="28"/>
+          <w:szCs w:val="28"/>
+        </w:rPr>
+        <w:t>使用优先级序列实现一个先进先出</w:t>
+      </w:r>
+      <w:r>
+        <w:rPr>
+          <w:rFonts w:hint="eastAsia"/>
+          <w:sz w:val="28"/>
+          <w:szCs w:val="28"/>
+        </w:rPr>
+        <w:t>队列</w:t>
+      </w:r>
+      <w:r>
+        <w:rPr>
+          <w:rFonts w:hint="eastAsia"/>
+          <w:sz w:val="28"/>
+          <w:szCs w:val="28"/>
+        </w:rPr>
+        <w:t>的思路：</w:t>
+      </w:r>
+    </w:p>
+    <w:p>
+      <w:pPr>
+        <w:rPr>
+          <w:sz w:val="28"/>
+          <w:szCs w:val="28"/>
+        </w:rPr>
+      </w:pPr>
+      <w:r>
+        <w:rPr>
+          <w:rFonts w:hint="eastAsia"/>
+          <w:sz w:val="28"/>
+          <w:szCs w:val="28"/>
+        </w:rPr>
+        <w:t>为一个进入队列的元素进行标号，然后在按照标号进行最小优先级队列的建立，要出队时，则调用</w:t>
+      </w:r>
+      <w:r>
+        <w:rPr>
+          <w:sz w:val="28"/>
+          <w:szCs w:val="28"/>
+        </w:rPr>
+        <w:t>HEAP-EXTRACT-MIN</w:t>
+      </w:r>
+      <w:r>
+        <w:rPr>
+          <w:rFonts w:hint="eastAsia"/>
+          <w:sz w:val="28"/>
+          <w:szCs w:val="28"/>
+        </w:rPr>
+        <w:t>，返回出队的元素的小标，并用小标返回元素。</w:t>
+      </w:r>
+    </w:p>
+    <w:p>
+      <w:pPr>
+        <w:rPr>
+          <w:sz w:val="28"/>
+          <w:szCs w:val="28"/>
+        </w:rPr>
+      </w:pPr>
+      <w:proofErr w:type="gramStart"/>
+      <w:r>
+        <w:rPr>
+          <w:rFonts w:hint="eastAsia"/>
+          <w:sz w:val="28"/>
+          <w:szCs w:val="28"/>
+        </w:rPr>
+        <w:t>栈</w:t>
+      </w:r>
+      <w:proofErr w:type="gramEnd"/>
+      <w:r>
+        <w:rPr>
+          <w:rFonts w:hint="eastAsia"/>
+          <w:sz w:val="28"/>
+          <w:szCs w:val="28"/>
+        </w:rPr>
+        <w:t>同理，只不过时用最大优先级队列来实现。</w:t>
+      </w:r>
+    </w:p>
+    <w:p>
+      <w:pPr>
+        <w:pStyle w:val="2"/>
+      </w:pPr>
+      <w:r>
+        <w:rPr>
+          <w:rFonts w:hint="eastAsia"/>
+        </w:rPr>
+        <w:t>6.</w:t>
+      </w:r>
+      <w:r>
+        <w:t>5</w:t>
+      </w:r>
+      <w:r>
+        <w:rPr>
+          <w:rFonts w:hint="eastAsia"/>
+        </w:rPr>
+        <w:t>-</w:t>
+      </w:r>
+      <w:r>
+        <w:t>8</w:t>
+      </w:r>
+    </w:p>
+    <w:p>
+      <w:pPr>
+        <w:rPr>
+          <w:rFonts w:hint="eastAsia"/>
+        </w:rPr>
+      </w:pPr>
+    </w:p>
+    <w:tbl>
+      <w:tblPr>
+        <w:tblStyle w:val="a4"/>
+        <w:tblW w:w="0" w:type="auto"/>
+        <w:tblLook w:val="04A0" w:firstRow="1" w:lastRow="0" w:firstColumn="1" w:lastColumn="0" w:noHBand="0" w:noVBand="1"/>
+      </w:tblPr>
+      <w:tblGrid>
+        <w:gridCol w:w="8296"/>
+      </w:tblGrid>
+      <w:tr>
+        <w:tc>
+          <w:tcPr>
+            <w:tcW w:w="8296" w:type="dxa"/>
+            <w:tcBorders>
+              <w:top w:val="nil"/>
+              <w:left w:val="nil"/>
+              <w:bottom w:val="nil"/>
+              <w:right w:val="nil"/>
+            </w:tcBorders>
+            <w:shd w:val="clear" w:color="auto" w:fill="D0CECE" w:themeFill="background2" w:themeFillShade="E6"/>
+          </w:tcPr>
+          <w:p>
+            <w:pPr>
+              <w:rPr>
+                <w:sz w:val="28"/>
+                <w:szCs w:val="28"/>
+              </w:rPr>
+            </w:pPr>
+            <w:r>
+              <w:rPr>
+                <w:rFonts w:hint="eastAsia"/>
+                <w:sz w:val="28"/>
+                <w:szCs w:val="28"/>
+              </w:rPr>
+              <w:lastRenderedPageBreak/>
+              <w:t>HEAP-</w:t>
+            </w:r>
+            <w:proofErr w:type="gramStart"/>
+            <w:r>
+              <w:rPr>
+                <w:rFonts w:hint="eastAsia"/>
+                <w:sz w:val="28"/>
+                <w:szCs w:val="28"/>
+              </w:rPr>
+              <w:t>DELETE</w:t>
+            </w:r>
+            <w:r>
+              <w:rPr>
+                <w:sz w:val="28"/>
+                <w:szCs w:val="28"/>
+              </w:rPr>
+              <w:t>(</w:t>
+            </w:r>
+            <w:proofErr w:type="gramEnd"/>
+            <w:r>
+              <w:rPr>
+                <w:sz w:val="28"/>
+                <w:szCs w:val="28"/>
+              </w:rPr>
+              <w:t xml:space="preserve">A, </w:t>
+            </w:r>
+            <w:proofErr w:type="spellStart"/>
+            <w:r>
+              <w:rPr>
+                <w:sz w:val="28"/>
+                <w:szCs w:val="28"/>
+              </w:rPr>
+              <w:t>i</w:t>
+            </w:r>
+            <w:proofErr w:type="spellEnd"/>
+            <w:r>
+              <w:rPr>
+                <w:sz w:val="28"/>
+                <w:szCs w:val="28"/>
+              </w:rPr>
+              <w:t>){</w:t>
+            </w:r>
+          </w:p>
+          <w:p>
+            <w:pPr>
+              <w:ind w:firstLine="564"/>
+              <w:rPr>
+                <w:rFonts w:hint="eastAsia"/>
+                <w:sz w:val="28"/>
+                <w:szCs w:val="28"/>
+              </w:rPr>
+            </w:pPr>
+            <w:r>
+              <w:rPr>
+                <w:rFonts w:hint="eastAsia"/>
+                <w:sz w:val="28"/>
+                <w:szCs w:val="28"/>
+              </w:rPr>
+              <w:t>A[</w:t>
+            </w:r>
+            <w:proofErr w:type="spellStart"/>
+            <w:r>
+              <w:rPr>
+                <w:rFonts w:hint="eastAsia"/>
+                <w:sz w:val="28"/>
+                <w:szCs w:val="28"/>
+              </w:rPr>
+              <w:t>i</w:t>
+            </w:r>
+            <w:proofErr w:type="spellEnd"/>
+            <w:r>
+              <w:rPr>
+                <w:rFonts w:hint="eastAsia"/>
+                <w:sz w:val="28"/>
+                <w:szCs w:val="28"/>
+              </w:rPr>
+              <w:t>] = A[</w:t>
+            </w:r>
+            <w:proofErr w:type="spellStart"/>
+            <w:proofErr w:type="gramStart"/>
+            <w:r>
+              <w:rPr>
+                <w:rFonts w:hint="eastAsia"/>
+                <w:sz w:val="28"/>
+                <w:szCs w:val="28"/>
+              </w:rPr>
+              <w:t>A.heapsize</w:t>
+            </w:r>
+            <w:proofErr w:type="spellEnd"/>
+            <w:proofErr w:type="gramEnd"/>
+            <w:r>
+              <w:rPr>
+                <w:rFonts w:hint="eastAsia"/>
+                <w:sz w:val="28"/>
+                <w:szCs w:val="28"/>
+              </w:rPr>
+              <w:t>]</w:t>
+            </w:r>
+          </w:p>
+          <w:p>
+            <w:pPr>
+              <w:ind w:firstLineChars="200" w:firstLine="560"/>
+              <w:rPr>
+                <w:sz w:val="28"/>
+                <w:szCs w:val="28"/>
+              </w:rPr>
+            </w:pPr>
+            <w:proofErr w:type="spellStart"/>
+            <w:proofErr w:type="gramStart"/>
+            <w:r>
+              <w:rPr>
+                <w:sz w:val="28"/>
+                <w:szCs w:val="28"/>
+              </w:rPr>
+              <w:t>A.</w:t>
+            </w:r>
+            <w:r>
+              <w:rPr>
+                <w:sz w:val="28"/>
+                <w:szCs w:val="28"/>
+              </w:rPr>
+              <w:t>heapsiz</w:t>
+            </w:r>
+            <w:r>
+              <w:rPr>
+                <w:sz w:val="28"/>
+                <w:szCs w:val="28"/>
+              </w:rPr>
+              <w:t>e</w:t>
+            </w:r>
+            <w:proofErr w:type="spellEnd"/>
+            <w:proofErr w:type="gramEnd"/>
+            <w:r>
+              <w:rPr>
+                <w:sz w:val="28"/>
+                <w:szCs w:val="28"/>
+              </w:rPr>
+              <w:t xml:space="preserve"> --</w:t>
+            </w:r>
+          </w:p>
+          <w:p>
+            <w:pPr>
+              <w:ind w:firstLineChars="200" w:firstLine="560"/>
+              <w:rPr>
+                <w:sz w:val="28"/>
+                <w:szCs w:val="28"/>
+              </w:rPr>
+            </w:pPr>
+            <w:r>
+              <w:rPr>
+                <w:rFonts w:hint="eastAsia"/>
+                <w:sz w:val="28"/>
+                <w:szCs w:val="28"/>
+              </w:rPr>
+              <w:t>MAX</w:t>
+            </w:r>
+            <w:r>
+              <w:rPr>
+                <w:sz w:val="28"/>
+                <w:szCs w:val="28"/>
+              </w:rPr>
+              <w:t>-</w:t>
+            </w:r>
+            <w:proofErr w:type="gramStart"/>
+            <w:r>
+              <w:rPr>
+                <w:sz w:val="28"/>
+                <w:szCs w:val="28"/>
+              </w:rPr>
+              <w:t>HEAPIFY(</w:t>
+            </w:r>
+            <w:proofErr w:type="gramEnd"/>
+            <w:r>
+              <w:rPr>
+                <w:sz w:val="28"/>
+                <w:szCs w:val="28"/>
+              </w:rPr>
+              <w:t>A, 1)</w:t>
+            </w:r>
+          </w:p>
+          <w:p>
+            <w:pPr>
+              <w:rPr>
+                <w:rFonts w:hint="eastAsia"/>
+                <w:sz w:val="28"/>
+                <w:szCs w:val="28"/>
+              </w:rPr>
+            </w:pPr>
+            <w:r>
+              <w:rPr>
+                <w:sz w:val="28"/>
+                <w:szCs w:val="28"/>
+              </w:rPr>
+              <w:t>}</w:t>
+            </w:r>
+          </w:p>
+        </w:tc>
+      </w:tr>
+    </w:tbl>
+    <w:p>
+      <w:pPr>
+        <w:rPr>
+          <w:rFonts w:hint="eastAsia"/>
+          <w:sz w:val="28"/>
+          <w:szCs w:val="28"/>
+        </w:rPr>
+      </w:pPr>
       <w:bookmarkStart w:id="0" w:name="_GoBack"/>
       <w:bookmarkEnd w:id="0"/>
     </w:p>
@@ -1085,6 +3082,195 @@
     </w:sectPr>
   </w:body>
 </w:document>
+</file>
+
+<file path=word/numbering.xml><?xml version="1.0" encoding="utf-8"?>
+<w:numbering xmlns:wpc="http://schemas.microsoft.com/office/word/2010/wordprocessingCanvas" xmlns:cx="http://schemas.microsoft.com/office/drawing/2014/chartex" xmlns:cx1="http://schemas.microsoft.com/office/drawing/2015/9/8/chartex" xmlns:cx2="http://schemas.microsoft.com/office/drawing/2015/10/21/chartex" xmlns:cx3="http://schemas.microsoft.com/office/drawing/2016/5/9/chartex" xmlns:cx4="http://schemas.microsoft.com/office/drawing/2016/5/10/chartex" xmlns:cx5="http://schemas.microsoft.com/office/drawing/2016/5/11/chartex" xmlns:cx6="http://schemas.microsoft.com/office/drawing/2016/5/12/chartex" xmlns:cx7="http://schemas.microsoft.com/office/drawing/2016/5/13/chartex" xmlns:cx8="http://schemas.microsoft.com/office/drawing/2016/5/14/chartex" xmlns:mc="http://schemas.openxmlformats.org/markup-compatibility/2006" xmlns:aink="http://schemas.microsoft.com/office/drawing/2016/ink" xmlns:am3d="http://schemas.microsoft.com/office/drawing/2017/model3d" xmlns:o="urn:schemas-microsoft-com:office:office" xmlns:r="http://schemas.openxmlformats.org/officeDocument/2006/relationships" xmlns:m="http://schemas.openxmlformats.org/officeDocument/2006/math" xmlns:v="urn:schemas-microsoft-com:vml" xmlns:wp14="http://schemas.microsoft.com/office/word/2010/wordprocessingDrawing" xmlns:wp="http://schemas.openxmlformats.org/drawingml/2006/wordprocessingDrawing" xmlns:w10="urn:schemas-microsoft-com:office:word" xmlns:w="http://schemas.openxmlformats.org/wordprocessingml/2006/main" xmlns:w14="http://schemas.microsoft.com/office/word/2010/wordml" xmlns:w15="http://schemas.microsoft.com/office/word/2012/wordml" xmlns:w16se="http://schemas.microsoft.com/office/word/2015/wordml/symex" xmlns:wpg="http://schemas.microsoft.com/office/word/2010/wordprocessingGroup" xmlns:wpi="http://schemas.microsoft.com/office/word/2010/wordprocessingInk" xmlns:wne="http://schemas.microsoft.com/office/word/2006/wordml" xmlns:wps="http://schemas.microsoft.com/office/word/2010/wordprocessingShape" mc:Ignorable="w14 w15 w16se wp14">
+  <w:abstractNum w:abstractNumId="0" w15:restartNumberingAfterBreak="0">
+    <w:nsid w:val="1CD25E11"/>
+    <w:multiLevelType w:val="hybridMultilevel"/>
+    <w:tmpl w:val="DE1A3770"/>
+    <w:lvl w:ilvl="0" w:tplc="2A5EBA62">
+      <w:start w:val="1"/>
+      <w:numFmt w:val="upperLetter"/>
+      <w:lvlText w:val="%1."/>
+      <w:lvlJc w:val="left"/>
+      <w:pPr>
+        <w:ind w:left="924" w:hanging="360"/>
+      </w:pPr>
+      <w:rPr>
+        <w:rFonts w:hint="default"/>
+      </w:rPr>
+    </w:lvl>
+    <w:lvl w:ilvl="1" w:tplc="04090019" w:tentative="1">
+      <w:start w:val="1"/>
+      <w:numFmt w:val="lowerLetter"/>
+      <w:lvlText w:val="%2)"/>
+      <w:lvlJc w:val="left"/>
+      <w:pPr>
+        <w:ind w:left="1404" w:hanging="420"/>
+      </w:pPr>
+    </w:lvl>
+    <w:lvl w:ilvl="2" w:tplc="0409001B" w:tentative="1">
+      <w:start w:val="1"/>
+      <w:numFmt w:val="lowerRoman"/>
+      <w:lvlText w:val="%3."/>
+      <w:lvlJc w:val="right"/>
+      <w:pPr>
+        <w:ind w:left="1824" w:hanging="420"/>
+      </w:pPr>
+    </w:lvl>
+    <w:lvl w:ilvl="3" w:tplc="0409000F" w:tentative="1">
+      <w:start w:val="1"/>
+      <w:numFmt w:val="decimal"/>
+      <w:lvlText w:val="%4."/>
+      <w:lvlJc w:val="left"/>
+      <w:pPr>
+        <w:ind w:left="2244" w:hanging="420"/>
+      </w:pPr>
+    </w:lvl>
+    <w:lvl w:ilvl="4" w:tplc="04090019" w:tentative="1">
+      <w:start w:val="1"/>
+      <w:numFmt w:val="lowerLetter"/>
+      <w:lvlText w:val="%5)"/>
+      <w:lvlJc w:val="left"/>
+      <w:pPr>
+        <w:ind w:left="2664" w:hanging="420"/>
+      </w:pPr>
+    </w:lvl>
+    <w:lvl w:ilvl="5" w:tplc="0409001B" w:tentative="1">
+      <w:start w:val="1"/>
+      <w:numFmt w:val="lowerRoman"/>
+      <w:lvlText w:val="%6."/>
+      <w:lvlJc w:val="right"/>
+      <w:pPr>
+        <w:ind w:left="3084" w:hanging="420"/>
+      </w:pPr>
+    </w:lvl>
+    <w:lvl w:ilvl="6" w:tplc="0409000F" w:tentative="1">
+      <w:start w:val="1"/>
+      <w:numFmt w:val="decimal"/>
+      <w:lvlText w:val="%7."/>
+      <w:lvlJc w:val="left"/>
+      <w:pPr>
+        <w:ind w:left="3504" w:hanging="420"/>
+      </w:pPr>
+    </w:lvl>
+    <w:lvl w:ilvl="7" w:tplc="04090019" w:tentative="1">
+      <w:start w:val="1"/>
+      <w:numFmt w:val="lowerLetter"/>
+      <w:lvlText w:val="%8)"/>
+      <w:lvlJc w:val="left"/>
+      <w:pPr>
+        <w:ind w:left="3924" w:hanging="420"/>
+      </w:pPr>
+    </w:lvl>
+    <w:lvl w:ilvl="8" w:tplc="0409001B" w:tentative="1">
+      <w:start w:val="1"/>
+      <w:numFmt w:val="lowerRoman"/>
+      <w:lvlText w:val="%9."/>
+      <w:lvlJc w:val="right"/>
+      <w:pPr>
+        <w:ind w:left="4344" w:hanging="420"/>
+      </w:pPr>
+    </w:lvl>
+  </w:abstractNum>
+  <w:abstractNum w:abstractNumId="1" w15:restartNumberingAfterBreak="0">
+    <w:nsid w:val="299A3185"/>
+    <w:multiLevelType w:val="hybridMultilevel"/>
+    <w:tmpl w:val="E2767CB4"/>
+    <w:lvl w:ilvl="0" w:tplc="F04ACDE2">
+      <w:start w:val="1"/>
+      <w:numFmt w:val="upperLetter"/>
+      <w:lvlText w:val="%1."/>
+      <w:lvlJc w:val="left"/>
+      <w:pPr>
+        <w:ind w:left="780" w:hanging="360"/>
+      </w:pPr>
+      <w:rPr>
+        <w:rFonts w:hint="default"/>
+      </w:rPr>
+    </w:lvl>
+    <w:lvl w:ilvl="1" w:tplc="04090019" w:tentative="1">
+      <w:start w:val="1"/>
+      <w:numFmt w:val="lowerLetter"/>
+      <w:lvlText w:val="%2)"/>
+      <w:lvlJc w:val="left"/>
+      <w:pPr>
+        <w:ind w:left="1260" w:hanging="420"/>
+      </w:pPr>
+    </w:lvl>
+    <w:lvl w:ilvl="2" w:tplc="0409001B" w:tentative="1">
+      <w:start w:val="1"/>
+      <w:numFmt w:val="lowerRoman"/>
+      <w:lvlText w:val="%3."/>
+      <w:lvlJc w:val="right"/>
+      <w:pPr>
+        <w:ind w:left="1680" w:hanging="420"/>
+      </w:pPr>
+    </w:lvl>
+    <w:lvl w:ilvl="3" w:tplc="0409000F" w:tentative="1">
+      <w:start w:val="1"/>
+      <w:numFmt w:val="decimal"/>
+      <w:lvlText w:val="%4."/>
+      <w:lvlJc w:val="left"/>
+      <w:pPr>
+        <w:ind w:left="2100" w:hanging="420"/>
+      </w:pPr>
+    </w:lvl>
+    <w:lvl w:ilvl="4" w:tplc="04090019" w:tentative="1">
+      <w:start w:val="1"/>
+      <w:numFmt w:val="lowerLetter"/>
+      <w:lvlText w:val="%5)"/>
+      <w:lvlJc w:val="left"/>
+      <w:pPr>
+        <w:ind w:left="2520" w:hanging="420"/>
+      </w:pPr>
+    </w:lvl>
+    <w:lvl w:ilvl="5" w:tplc="0409001B" w:tentative="1">
+      <w:start w:val="1"/>
+      <w:numFmt w:val="lowerRoman"/>
+      <w:lvlText w:val="%6."/>
+      <w:lvlJc w:val="right"/>
+      <w:pPr>
+        <w:ind w:left="2940" w:hanging="420"/>
+      </w:pPr>
+    </w:lvl>
+    <w:lvl w:ilvl="6" w:tplc="0409000F" w:tentative="1">
+      <w:start w:val="1"/>
+      <w:numFmt w:val="decimal"/>
+      <w:lvlText w:val="%7."/>
+      <w:lvlJc w:val="left"/>
+      <w:pPr>
+        <w:ind w:left="3360" w:hanging="420"/>
+      </w:pPr>
+    </w:lvl>
+    <w:lvl w:ilvl="7" w:tplc="04090019" w:tentative="1">
+      <w:start w:val="1"/>
+      <w:numFmt w:val="lowerLetter"/>
+      <w:lvlText w:val="%8)"/>
+      <w:lvlJc w:val="left"/>
+      <w:pPr>
+        <w:ind w:left="3780" w:hanging="420"/>
+      </w:pPr>
+    </w:lvl>
+    <w:lvl w:ilvl="8" w:tplc="0409001B" w:tentative="1">
+      <w:start w:val="1"/>
+      <w:numFmt w:val="lowerRoman"/>
+      <w:lvlText w:val="%9."/>
+      <w:lvlJc w:val="right"/>
+      <w:pPr>
+        <w:ind w:left="4200" w:hanging="420"/>
+      </w:pPr>
+    </w:lvl>
+  </w:abstractNum>
+  <w:num w:numId="1">
+    <w:abstractNumId w:val="1"/>
+  </w:num>
+  <w:num w:numId="2">
+    <w:abstractNumId w:val="0"/>
+  </w:num>
+</w:numbering>
 </file>
 
 <file path=word/styles.xml><?xml version="1.0" encoding="utf-8"?>
@@ -1550,6 +3736,32 @@
       <w:szCs w:val="32"/>
     </w:rPr>
   </w:style>
+  <w:style w:type="paragraph" w:styleId="a3">
+    <w:name w:val="List Paragraph"/>
+    <w:basedOn w:val="a"/>
+    <w:uiPriority w:val="34"/>
+    <w:qFormat/>
+    <w:rsid w:val="00FF140B"/>
+    <w:pPr>
+      <w:ind w:firstLineChars="200" w:firstLine="420"/>
+    </w:pPr>
+  </w:style>
+  <w:style w:type="table" w:styleId="a4">
+    <w:name w:val="Table Grid"/>
+    <w:basedOn w:val="a1"/>
+    <w:uiPriority w:val="39"/>
+    <w:rsid w:val="005D7232"/>
+    <w:tblPr>
+      <w:tblBorders>
+        <w:top w:val="single" w:sz="4" w:space="0" w:color="auto"/>
+        <w:left w:val="single" w:sz="4" w:space="0" w:color="auto"/>
+        <w:bottom w:val="single" w:sz="4" w:space="0" w:color="auto"/>
+        <w:right w:val="single" w:sz="4" w:space="0" w:color="auto"/>
+        <w:insideH w:val="single" w:sz="4" w:space="0" w:color="auto"/>
+        <w:insideV w:val="single" w:sz="4" w:space="0" w:color="auto"/>
+      </w:tblBorders>
+    </w:tblPr>
+  </w:style>
 </w:styles>
 </file>
 

</xml_diff>